<commit_message>
Updated documentation Added the sprint 5 backlog. Added use case scenarios for the new tasks
</commit_message>
<xml_diff>
--- a/documentation/Use Case Scenarios/UpdateRentalStatusScenario.docx
+++ b/documentation/Use Case Scenarios/UpdateRentalStatusScenario.docx
@@ -421,30 +421,30 @@
           <w:sz w:val="24"/>
           <w:shd w:fill="auto" w:val="clear"/>
         </w:rPr>
-        <w:t xml:space="preserve">Employee selects rental that is currently "shipped"</w:t>
-      </w:r>
-    </w:p>
-    <w:p>
-      <w:pPr>
-        <w:spacing w:before="0" w:after="0" w:line="276"/>
-        <w:ind w:right="0" w:left="0" w:firstLine="0"/>
-        <w:jc w:val="left"/>
-        <w:rPr>
-          <w:rFonts w:ascii="Arial" w:hAnsi="Arial" w:cs="Arial" w:eastAsia="Arial"/>
-          <w:b/>
-          <w:color w:val="auto"/>
-          <w:spacing w:val="0"/>
-          <w:position w:val="0"/>
-          <w:sz w:val="24"/>
-          <w:shd w:fill="auto" w:val="clear"/>
-        </w:rPr>
-      </w:pPr>
-    </w:p>
-    <w:p>
-      <w:pPr>
-        <w:numPr>
-          <w:ilvl w:val="0"/>
-          <w:numId w:val="6"/>
+        <w:t xml:space="preserve">Employee selects rental that is in any status</w:t>
+      </w:r>
+    </w:p>
+    <w:p>
+      <w:pPr>
+        <w:spacing w:before="0" w:after="0" w:line="276"/>
+        <w:ind w:right="0" w:left="0" w:firstLine="0"/>
+        <w:jc w:val="left"/>
+        <w:rPr>
+          <w:rFonts w:ascii="Arial" w:hAnsi="Arial" w:cs="Arial" w:eastAsia="Arial"/>
+          <w:b/>
+          <w:color w:val="auto"/>
+          <w:spacing w:val="0"/>
+          <w:position w:val="0"/>
+          <w:sz w:val="24"/>
+          <w:shd w:fill="auto" w:val="clear"/>
+        </w:rPr>
+      </w:pPr>
+    </w:p>
+    <w:p>
+      <w:pPr>
+        <w:numPr>
+          <w:ilvl w:val="0"/>
+          <w:numId w:val="5"/>
         </w:numPr>
         <w:spacing w:before="0" w:after="0" w:line="276"/>
         <w:ind w:right="0" w:left="720" w:hanging="360"/>
@@ -475,7 +475,7 @@
       <w:pPr>
         <w:numPr>
           <w:ilvl w:val="0"/>
-          <w:numId w:val="6"/>
+          <w:numId w:val="5"/>
         </w:numPr>
         <w:spacing w:before="0" w:after="0" w:line="276"/>
         <w:ind w:right="0" w:left="720" w:hanging="360"/>
@@ -506,7 +506,7 @@
       <w:pPr>
         <w:numPr>
           <w:ilvl w:val="0"/>
-          <w:numId w:val="6"/>
+          <w:numId w:val="5"/>
         </w:numPr>
         <w:spacing w:before="0" w:after="0" w:line="276"/>
         <w:ind w:right="0" w:left="720" w:hanging="360"/>
@@ -537,7 +537,7 @@
       <w:pPr>
         <w:numPr>
           <w:ilvl w:val="0"/>
-          <w:numId w:val="6"/>
+          <w:numId w:val="5"/>
         </w:numPr>
         <w:spacing w:before="0" w:after="0" w:line="276"/>
         <w:ind w:right="0" w:left="720" w:hanging="360"/>
@@ -568,7 +568,7 @@
       <w:pPr>
         <w:numPr>
           <w:ilvl w:val="0"/>
-          <w:numId w:val="6"/>
+          <w:numId w:val="5"/>
         </w:numPr>
         <w:spacing w:before="0" w:after="0" w:line="276"/>
         <w:ind w:right="0" w:left="720" w:hanging="360"/>
@@ -673,7 +673,7 @@
       <w:pPr>
         <w:numPr>
           <w:ilvl w:val="0"/>
-          <w:numId w:val="8"/>
+          <w:numId w:val="7"/>
         </w:numPr>
         <w:spacing w:before="0" w:after="0" w:line="276"/>
         <w:ind w:right="0" w:left="720" w:hanging="360"/>
@@ -703,7 +703,7 @@
       <w:pPr>
         <w:numPr>
           <w:ilvl w:val="0"/>
-          <w:numId w:val="8"/>
+          <w:numId w:val="7"/>
         </w:numPr>
         <w:spacing w:before="0" w:after="0" w:line="276"/>
         <w:ind w:right="0" w:left="720" w:hanging="360"/>
@@ -837,10 +837,10 @@
   <w:num w:numId="3">
     <w:abstractNumId w:val="12"/>
   </w:num>
-  <w:num w:numId="6">
+  <w:num w:numId="5">
     <w:abstractNumId w:val="6"/>
   </w:num>
-  <w:num w:numId="8">
+  <w:num w:numId="7">
     <w:abstractNumId w:val="0"/>
   </w:num>
 </w:numbering>

</xml_diff>